<commit_message>
finish code and report
</commit_message>
<xml_diff>
--- a/schema/report.docx
+++ b/schema/report.docx
@@ -125,8 +125,17 @@
           <w:sz w:val="28"/>
           <w:szCs w:val="28"/>
         </w:rPr>
-        <w:t>Using SAT engine to solve the “Hamiltonian cycle” problem</w:t>
-      </w:r>
+        <w:t xml:space="preserve">Using SAT engine to solve the “Hamiltonian cycle” </w:t>
+      </w:r>
+      <w:proofErr w:type="gramStart"/>
+      <w:r>
+        <w:rPr>
+          <w:sz w:val="28"/>
+          <w:szCs w:val="28"/>
+        </w:rPr>
+        <w:t>problem</w:t>
+      </w:r>
+      <w:proofErr w:type="gramEnd"/>
     </w:p>
     <w:p>
       <w:pPr>
@@ -348,7 +357,23 @@
           <w:sz w:val="28"/>
           <w:szCs w:val="28"/>
         </w:rPr>
-        <w:t>hether it’s a Hamiltonian cycle</w:t>
+        <w:t xml:space="preserve">hether </w:t>
+      </w:r>
+      <w:proofErr w:type="gramStart"/>
+      <w:r>
+        <w:rPr>
+          <w:sz w:val="28"/>
+          <w:szCs w:val="28"/>
+        </w:rPr>
+        <w:t>it’s</w:t>
+      </w:r>
+      <w:proofErr w:type="gramEnd"/>
+      <w:r>
+        <w:rPr>
+          <w:sz w:val="28"/>
+          <w:szCs w:val="28"/>
+        </w:rPr>
+        <w:t xml:space="preserve"> a Hamiltonian cycle</w:t>
       </w:r>
       <w:r>
         <w:rPr>
@@ -390,7 +415,23 @@
           <w:sz w:val="28"/>
           <w:szCs w:val="28"/>
         </w:rPr>
-        <w:t>) If it is, print the path ; otherwise, print why it is not a Hamiltonian cycle. (Odd node / Multi-cycle)</w:t>
+        <w:t xml:space="preserve">) If it is, print the </w:t>
+      </w:r>
+      <w:proofErr w:type="gramStart"/>
+      <w:r>
+        <w:rPr>
+          <w:sz w:val="28"/>
+          <w:szCs w:val="28"/>
+        </w:rPr>
+        <w:t>path ;</w:t>
+      </w:r>
+      <w:proofErr w:type="gramEnd"/>
+      <w:r>
+        <w:rPr>
+          <w:sz w:val="28"/>
+          <w:szCs w:val="28"/>
+        </w:rPr>
+        <w:t xml:space="preserve"> otherwise, print why it is not a Hamiltonian cycle. (Odd node / Multi-cycle)</w:t>
       </w:r>
       <w:r>
         <w:rPr>
@@ -505,13 +546,23 @@
           <w:szCs w:val="28"/>
         </w:rPr>
       </w:pPr>
+      <w:proofErr w:type="gramStart"/>
       <w:r>
         <w:rPr>
           <w:color w:val="FF0000"/>
           <w:sz w:val="28"/>
           <w:szCs w:val="28"/>
         </w:rPr>
-        <w:t>./input</w:t>
+        <w:t>./</w:t>
+      </w:r>
+      <w:proofErr w:type="gramEnd"/>
+      <w:r>
+        <w:rPr>
+          <w:color w:val="FF0000"/>
+          <w:sz w:val="28"/>
+          <w:szCs w:val="28"/>
+        </w:rPr>
+        <w:t>input</w:t>
       </w:r>
     </w:p>
     <w:p>
@@ -532,7 +583,23 @@
           <w:sz w:val="28"/>
           <w:szCs w:val="28"/>
         </w:rPr>
-        <w:t>Testcase (filename = {# of nodes}_{# of edges}.in)</w:t>
+        <w:t xml:space="preserve">Testcase (filename = {# of </w:t>
+      </w:r>
+      <w:proofErr w:type="gramStart"/>
+      <w:r>
+        <w:rPr>
+          <w:sz w:val="28"/>
+          <w:szCs w:val="28"/>
+        </w:rPr>
+        <w:t>nodes}_</w:t>
+      </w:r>
+      <w:proofErr w:type="gramEnd"/>
+      <w:r>
+        <w:rPr>
+          <w:sz w:val="28"/>
+          <w:szCs w:val="28"/>
+        </w:rPr>
+        <w:t>{# of edges}.in)</w:t>
       </w:r>
     </w:p>
     <w:p>
@@ -587,6 +654,7 @@
           <w:szCs w:val="28"/>
         </w:rPr>
       </w:pPr>
+      <w:proofErr w:type="gramStart"/>
       <w:r>
         <w:rPr>
           <w:rFonts w:hint="eastAsia"/>
@@ -602,8 +670,19 @@
           <w:sz w:val="28"/>
           <w:szCs w:val="28"/>
         </w:rPr>
-        <w:t>/src</w:t>
-      </w:r>
+        <w:t>/</w:t>
+      </w:r>
+      <w:proofErr w:type="spellStart"/>
+      <w:proofErr w:type="gramEnd"/>
+      <w:r>
+        <w:rPr>
+          <w:color w:val="FF0000"/>
+          <w:sz w:val="28"/>
+          <w:szCs w:val="28"/>
+        </w:rPr>
+        <w:t>src</w:t>
+      </w:r>
+      <w:proofErr w:type="spellEnd"/>
     </w:p>
     <w:p>
       <w:pPr>
@@ -623,7 +702,23 @@
           <w:sz w:val="28"/>
           <w:szCs w:val="28"/>
         </w:rPr>
-        <w:t>main.cpp (execute this cpp file)</w:t>
+        <w:t xml:space="preserve">main.cpp (execute this </w:t>
+      </w:r>
+      <w:proofErr w:type="spellStart"/>
+      <w:r>
+        <w:rPr>
+          <w:sz w:val="28"/>
+          <w:szCs w:val="28"/>
+        </w:rPr>
+        <w:t>cpp</w:t>
+      </w:r>
+      <w:proofErr w:type="spellEnd"/>
+      <w:r>
+        <w:rPr>
+          <w:sz w:val="28"/>
+          <w:szCs w:val="28"/>
+        </w:rPr>
+        <w:t xml:space="preserve"> file)</w:t>
       </w:r>
     </w:p>
     <w:p>
@@ -644,7 +739,39 @@
           <w:sz w:val="28"/>
           <w:szCs w:val="28"/>
         </w:rPr>
-        <w:t xml:space="preserve">other sat .cpp/.h file </w:t>
+        <w:t>other sat .</w:t>
+      </w:r>
+      <w:proofErr w:type="spellStart"/>
+      <w:r>
+        <w:rPr>
+          <w:sz w:val="28"/>
+          <w:szCs w:val="28"/>
+        </w:rPr>
+        <w:t>cpp</w:t>
+      </w:r>
+      <w:proofErr w:type="spellEnd"/>
+      <w:r>
+        <w:rPr>
+          <w:sz w:val="28"/>
+          <w:szCs w:val="28"/>
+        </w:rPr>
+        <w:t xml:space="preserve">/.h </w:t>
+      </w:r>
+      <w:proofErr w:type="gramStart"/>
+      <w:r>
+        <w:rPr>
+          <w:sz w:val="28"/>
+          <w:szCs w:val="28"/>
+        </w:rPr>
+        <w:t>file</w:t>
+      </w:r>
+      <w:proofErr w:type="gramEnd"/>
+      <w:r>
+        <w:rPr>
+          <w:sz w:val="28"/>
+          <w:szCs w:val="28"/>
+        </w:rPr>
+        <w:t xml:space="preserve"> </w:t>
       </w:r>
     </w:p>
     <w:p>
@@ -661,7 +788,23 @@
           <w:sz w:val="28"/>
           <w:szCs w:val="28"/>
         </w:rPr>
-        <w:t>(convenient to include or write in makefile)</w:t>
+        <w:t xml:space="preserve">(convenient to include or write in </w:t>
+      </w:r>
+      <w:proofErr w:type="spellStart"/>
+      <w:r>
+        <w:rPr>
+          <w:sz w:val="28"/>
+          <w:szCs w:val="28"/>
+        </w:rPr>
+        <w:t>makefile</w:t>
+      </w:r>
+      <w:proofErr w:type="spellEnd"/>
+      <w:r>
+        <w:rPr>
+          <w:sz w:val="28"/>
+          <w:szCs w:val="28"/>
+        </w:rPr>
+        <w:t>)</w:t>
       </w:r>
     </w:p>
     <w:p>
@@ -690,7 +833,23 @@
           <w:sz w:val="28"/>
           <w:szCs w:val="28"/>
         </w:rPr>
-        <w:t>ommand line to execute my code (./Hamiltonian-cycle-with-SAT)</w:t>
+        <w:t xml:space="preserve">ommand line to execute my code </w:t>
+      </w:r>
+      <w:proofErr w:type="gramStart"/>
+      <w:r>
+        <w:rPr>
+          <w:sz w:val="28"/>
+          <w:szCs w:val="28"/>
+        </w:rPr>
+        <w:t>(./</w:t>
+      </w:r>
+      <w:proofErr w:type="gramEnd"/>
+      <w:r>
+        <w:rPr>
+          <w:sz w:val="28"/>
+          <w:szCs w:val="28"/>
+        </w:rPr>
+        <w:t>Hamiltonian-cycle-with-SAT)</w:t>
       </w:r>
     </w:p>
     <w:p>
@@ -735,6 +894,7 @@
           <w:szCs w:val="28"/>
         </w:rPr>
       </w:pPr>
+      <w:proofErr w:type="gramStart"/>
       <w:r>
         <w:rPr>
           <w:rFonts w:hint="eastAsia"/>
@@ -748,7 +908,31 @@
           <w:sz w:val="28"/>
           <w:szCs w:val="28"/>
         </w:rPr>
-        <w:t>/bin/ham_cycle_sat input/&lt;input file&gt; output/&lt;output file&gt;</w:t>
+        <w:t>/</w:t>
+      </w:r>
+      <w:proofErr w:type="gramEnd"/>
+      <w:r>
+        <w:rPr>
+          <w:sz w:val="28"/>
+          <w:szCs w:val="28"/>
+        </w:rPr>
+        <w:t>bin/</w:t>
+      </w:r>
+      <w:proofErr w:type="spellStart"/>
+      <w:r>
+        <w:rPr>
+          <w:sz w:val="28"/>
+          <w:szCs w:val="28"/>
+        </w:rPr>
+        <w:t>ham_cycle_sat</w:t>
+      </w:r>
+      <w:proofErr w:type="spellEnd"/>
+      <w:r>
+        <w:rPr>
+          <w:sz w:val="28"/>
+          <w:szCs w:val="28"/>
+        </w:rPr>
+        <w:t xml:space="preserve"> input/&lt;input file&gt; output/&lt;output file&gt;</w:t>
       </w:r>
     </w:p>
     <w:p>
@@ -879,7 +1063,25 @@
           <w:sz w:val="28"/>
           <w:szCs w:val="28"/>
         </w:rPr>
-        <w:t xml:space="preserve"> b, generate: b </w:t>
+        <w:t xml:space="preserve"> b, </w:t>
+      </w:r>
+      <w:proofErr w:type="gramStart"/>
+      <w:r>
+        <w:rPr>
+          <w:color w:val="000000" w:themeColor="text1"/>
+          <w:sz w:val="28"/>
+          <w:szCs w:val="28"/>
+        </w:rPr>
+        <w:t>generate:</w:t>
+      </w:r>
+      <w:proofErr w:type="gramEnd"/>
+      <w:r>
+        <w:rPr>
+          <w:color w:val="000000" w:themeColor="text1"/>
+          <w:sz w:val="28"/>
+          <w:szCs w:val="28"/>
+        </w:rPr>
+        <w:t xml:space="preserve"> b </w:t>
       </w:r>
       <w:r>
         <w:rPr>
@@ -929,7 +1131,25 @@
           <w:szCs w:val="28"/>
         </w:rPr>
         <w:lastRenderedPageBreak/>
-        <w:t>edge will be “gates[2*i]”, generated edge will be “gates[2*i+1]”</w:t>
+        <w:t>edge will be “gates[2*</w:t>
+      </w:r>
+      <w:proofErr w:type="spellStart"/>
+      <w:r>
+        <w:rPr>
+          <w:color w:val="000000" w:themeColor="text1"/>
+          <w:sz w:val="28"/>
+          <w:szCs w:val="28"/>
+        </w:rPr>
+        <w:t>i</w:t>
+      </w:r>
+      <w:proofErr w:type="spellEnd"/>
+      <w:r>
+        <w:rPr>
+          <w:color w:val="000000" w:themeColor="text1"/>
+          <w:sz w:val="28"/>
+          <w:szCs w:val="28"/>
+        </w:rPr>
+        <w:t>]”, generated edge will be “gates[2*i+1]”</w:t>
       </w:r>
       <w:r>
         <w:rPr>
@@ -974,6 +1194,7 @@
         </w:rPr>
         <w:t xml:space="preserve"> them, and </w:t>
       </w:r>
+      <w:proofErr w:type="spellStart"/>
       <w:r>
         <w:rPr>
           <w:b/>
@@ -982,7 +1203,18 @@
           <w:sz w:val="28"/>
           <w:szCs w:val="28"/>
         </w:rPr>
-        <w:t>AND all the XOR term</w:t>
+        <w:t>AND</w:t>
+      </w:r>
+      <w:proofErr w:type="spellEnd"/>
+      <w:r>
+        <w:rPr>
+          <w:b/>
+          <w:bCs/>
+          <w:color w:val="0070C0"/>
+          <w:sz w:val="28"/>
+          <w:szCs w:val="28"/>
+        </w:rPr>
+        <w:t xml:space="preserve"> all the XOR term</w:t>
       </w:r>
       <w:r>
         <w:rPr>
@@ -1218,15 +1450,51 @@
           <w:sz w:val="28"/>
           <w:szCs w:val="28"/>
         </w:rPr>
-        <w:t>vector&lt;int&gt; start[V_num], end</w:t>
-      </w:r>
+        <w:t>vector&lt;int&gt; start[</w:t>
+      </w:r>
+      <w:proofErr w:type="spellStart"/>
       <w:r>
         <w:rPr>
           <w:color w:val="0070C0"/>
           <w:sz w:val="28"/>
           <w:szCs w:val="28"/>
         </w:rPr>
-        <w:t>[V_num]</w:t>
+        <w:t>V_num</w:t>
+      </w:r>
+      <w:proofErr w:type="spellEnd"/>
+      <w:r>
+        <w:rPr>
+          <w:color w:val="0070C0"/>
+          <w:sz w:val="28"/>
+          <w:szCs w:val="28"/>
+        </w:rPr>
+        <w:t>], end</w:t>
+      </w:r>
+      <w:r>
+        <w:rPr>
+          <w:color w:val="0070C0"/>
+          <w:sz w:val="28"/>
+          <w:szCs w:val="28"/>
+        </w:rPr>
+        <w:t>[</w:t>
+      </w:r>
+      <w:proofErr w:type="spellStart"/>
+      <w:r>
+        <w:rPr>
+          <w:color w:val="0070C0"/>
+          <w:sz w:val="28"/>
+          <w:szCs w:val="28"/>
+        </w:rPr>
+        <w:t>V_num</w:t>
+      </w:r>
+      <w:proofErr w:type="spellEnd"/>
+      <w:r>
+        <w:rPr>
+          <w:color w:val="0070C0"/>
+          <w:sz w:val="28"/>
+          <w:szCs w:val="28"/>
+        </w:rPr>
+        <w:t>]</w:t>
       </w:r>
       <w:r>
         <w:rPr>
@@ -1274,15 +1542,43 @@
           <w:sz w:val="28"/>
           <w:szCs w:val="28"/>
         </w:rPr>
-        <w:t xml:space="preserve"> start[0] = &lt;</w:t>
-      </w:r>
-      <w:r>
-        <w:rPr>
-          <w:color w:val="000000" w:themeColor="text1"/>
-          <w:sz w:val="28"/>
-          <w:szCs w:val="28"/>
-        </w:rPr>
-        <w:t xml:space="preserve">a,c </w:t>
+        <w:t xml:space="preserve"> </w:t>
+      </w:r>
+      <w:proofErr w:type="gramStart"/>
+      <w:r>
+        <w:rPr>
+          <w:color w:val="000000" w:themeColor="text1"/>
+          <w:sz w:val="28"/>
+          <w:szCs w:val="28"/>
+        </w:rPr>
+        <w:t>start[</w:t>
+      </w:r>
+      <w:proofErr w:type="gramEnd"/>
+      <w:r>
+        <w:rPr>
+          <w:color w:val="000000" w:themeColor="text1"/>
+          <w:sz w:val="28"/>
+          <w:szCs w:val="28"/>
+        </w:rPr>
+        <w:t>0] = &lt;</w:t>
+      </w:r>
+      <w:proofErr w:type="spellStart"/>
+      <w:r>
+        <w:rPr>
+          <w:color w:val="000000" w:themeColor="text1"/>
+          <w:sz w:val="28"/>
+          <w:szCs w:val="28"/>
+        </w:rPr>
+        <w:t>a,c</w:t>
+      </w:r>
+      <w:proofErr w:type="spellEnd"/>
+      <w:r>
+        <w:rPr>
+          <w:color w:val="000000" w:themeColor="text1"/>
+          <w:sz w:val="28"/>
+          <w:szCs w:val="28"/>
+        </w:rPr>
+        <w:t xml:space="preserve"> </w:t>
       </w:r>
       <w:r>
         <w:rPr>
@@ -1397,7 +1693,25 @@
           <w:sz w:val="28"/>
           <w:szCs w:val="28"/>
         </w:rPr>
-        <w:t>(a+c)</w:t>
+        <w:t>(</w:t>
+      </w:r>
+      <w:proofErr w:type="spellStart"/>
+      <w:r>
+        <w:rPr>
+          <w:color w:val="000000" w:themeColor="text1"/>
+          <w:sz w:val="28"/>
+          <w:szCs w:val="28"/>
+        </w:rPr>
+        <w:t>a+c</w:t>
+      </w:r>
+      <w:proofErr w:type="spellEnd"/>
+      <w:r>
+        <w:rPr>
+          <w:color w:val="000000" w:themeColor="text1"/>
+          <w:sz w:val="28"/>
+          <w:szCs w:val="28"/>
+        </w:rPr>
+        <w:t>)</w:t>
       </w:r>
       <w:r>
         <w:rPr>
@@ -1438,23 +1752,33 @@
           <w:sz w:val="28"/>
           <w:szCs w:val="28"/>
         </w:rPr>
-        <w:t xml:space="preserve">For every flow out edge to a node (edge ‘a’ and ‘c’ for node_0), </w:t>
-      </w:r>
-      <w:r>
-        <w:rPr>
-          <w:color w:val="000000" w:themeColor="text1"/>
-          <w:sz w:val="28"/>
-          <w:szCs w:val="28"/>
-        </w:rPr>
-        <w:t xml:space="preserve">we can only choose one edge to </w:t>
-      </w:r>
-      <w:r>
-        <w:rPr>
-          <w:color w:val="000000" w:themeColor="text1"/>
-          <w:sz w:val="28"/>
-          <w:szCs w:val="28"/>
-        </w:rPr>
-        <w:t>be the Hamiltonian path, so there’s no any two of the flow-out-edge can exist at the same time</w:t>
+        <w:t xml:space="preserve">For every flow out edge to a node (edge ‘a’ and ‘c’ for node_0), we can only choose one edge to </w:t>
+      </w:r>
+      <w:r>
+        <w:rPr>
+          <w:color w:val="000000" w:themeColor="text1"/>
+          <w:sz w:val="28"/>
+          <w:szCs w:val="28"/>
+        </w:rPr>
+        <w:t xml:space="preserve">be the Hamiltonian path, so there’s </w:t>
+      </w:r>
+      <w:proofErr w:type="gramStart"/>
+      <w:r>
+        <w:rPr>
+          <w:color w:val="000000" w:themeColor="text1"/>
+          <w:sz w:val="28"/>
+          <w:szCs w:val="28"/>
+        </w:rPr>
+        <w:t>no any</w:t>
+      </w:r>
+      <w:proofErr w:type="gramEnd"/>
+      <w:r>
+        <w:rPr>
+          <w:color w:val="000000" w:themeColor="text1"/>
+          <w:sz w:val="28"/>
+          <w:szCs w:val="28"/>
+        </w:rPr>
+        <w:t xml:space="preserve"> two of the flow-out-edge can exist at the same time</w:t>
       </w:r>
       <w:r>
         <w:rPr>
@@ -1546,7 +1870,16 @@
           <w:sz w:val="28"/>
           <w:szCs w:val="28"/>
         </w:rPr>
-        <w:t>, e.g.(a</w:t>
+        <w:t>, e.g.(</w:t>
+      </w:r>
+      <w:proofErr w:type="spellStart"/>
+      <w:r>
+        <w:rPr>
+          <w:color w:val="000000" w:themeColor="text1"/>
+          <w:sz w:val="28"/>
+          <w:szCs w:val="28"/>
+        </w:rPr>
+        <w:t>a</w:t>
       </w:r>
       <w:r>
         <w:rPr>
@@ -1564,6 +1897,7 @@
         </w:rPr>
         <w:t>+c</w:t>
       </w:r>
+      <w:proofErr w:type="spellEnd"/>
       <w:r>
         <w:rPr>
           <w:color w:val="000000" w:themeColor="text1"/>
@@ -1629,6 +1963,7 @@
         <w:rPr>
           <w:b/>
           <w:bCs/>
+          <w:noProof/>
           <w:color w:val="000000" w:themeColor="text1"/>
           <w:sz w:val="28"/>
           <w:szCs w:val="28"/>
@@ -1844,6 +2179,7 @@
         </w:rPr>
         <w:t xml:space="preserve"> </w:t>
       </w:r>
+      <w:proofErr w:type="gramStart"/>
       <w:r>
         <w:rPr>
           <w:b/>
@@ -1854,6 +2190,7 @@
         </w:rPr>
         <w:t>UNSAT</w:t>
       </w:r>
+      <w:proofErr w:type="gramEnd"/>
     </w:p>
     <w:p>
       <w:pPr>
@@ -1948,7 +2285,29 @@
           <w:sz w:val="28"/>
           <w:szCs w:val="28"/>
         </w:rPr>
-        <w:t xml:space="preserve"> So we need to exclude the multi-cycle case.</w:t>
+        <w:t xml:space="preserve"> </w:t>
+      </w:r>
+      <w:proofErr w:type="gramStart"/>
+      <w:r>
+        <w:rPr>
+          <w:b/>
+          <w:bCs/>
+          <w:color w:val="000000" w:themeColor="text1"/>
+          <w:sz w:val="28"/>
+          <w:szCs w:val="28"/>
+        </w:rPr>
+        <w:t>So</w:t>
+      </w:r>
+      <w:proofErr w:type="gramEnd"/>
+      <w:r>
+        <w:rPr>
+          <w:b/>
+          <w:bCs/>
+          <w:color w:val="000000" w:themeColor="text1"/>
+          <w:sz w:val="28"/>
+          <w:szCs w:val="28"/>
+        </w:rPr>
+        <w:t xml:space="preserve"> we need to exclude the multi-cycle case.</w:t>
       </w:r>
     </w:p>
     <w:p>
@@ -1960,7 +2319,6 @@
         </w:numPr>
         <w:ind w:leftChars="0"/>
         <w:rPr>
-          <w:rFonts w:hint="eastAsia"/>
           <w:color w:val="000000" w:themeColor="text1"/>
           <w:sz w:val="28"/>
           <w:szCs w:val="28"/>
@@ -2022,6 +2380,7 @@
         </w:rPr>
         <w:t xml:space="preserve"> </w:t>
       </w:r>
+      <w:proofErr w:type="gramStart"/>
       <w:r>
         <w:rPr>
           <w:b/>
@@ -2032,6 +2391,7 @@
         </w:rPr>
         <w:t>UNSAT</w:t>
       </w:r>
+      <w:proofErr w:type="gramEnd"/>
     </w:p>
     <w:p>
       <w:pPr>
@@ -2149,7 +2509,23 @@
           <w:sz w:val="28"/>
           <w:szCs w:val="28"/>
         </w:rPr>
-        <w:t>his part can definitely be optimized, because SAT tool can only eat “2-input”, and I do not modify to “n-input” there.</w:t>
+        <w:t xml:space="preserve">his part can </w:t>
+      </w:r>
+      <w:proofErr w:type="gramStart"/>
+      <w:r>
+        <w:rPr>
+          <w:sz w:val="28"/>
+          <w:szCs w:val="28"/>
+        </w:rPr>
+        <w:t>definitely be</w:t>
+      </w:r>
+      <w:proofErr w:type="gramEnd"/>
+      <w:r>
+        <w:rPr>
+          <w:sz w:val="28"/>
+          <w:szCs w:val="28"/>
+        </w:rPr>
+        <w:t xml:space="preserve"> optimized, because SAT tool can only eat “2-input”, and I do not modify to “n-input” there.</w:t>
       </w:r>
     </w:p>
     <w:p>
@@ -2203,12 +2579,37 @@
           <w:szCs w:val="28"/>
         </w:rPr>
       </w:pPr>
-      <w:r>
-        <w:rPr>
-          <w:sz w:val="28"/>
-          <w:szCs w:val="28"/>
-        </w:rPr>
-        <w:t>In reality, I do not use such huge memory, this is the worst worst case, that is, for each node, there are edges pointing to the other nodes. One of the constraints will generate “</w:t>
+      <w:proofErr w:type="gramStart"/>
+      <w:r>
+        <w:rPr>
+          <w:sz w:val="28"/>
+          <w:szCs w:val="28"/>
+        </w:rPr>
+        <w:t>In reality, I</w:t>
+      </w:r>
+      <w:proofErr w:type="gramEnd"/>
+      <w:r>
+        <w:rPr>
+          <w:sz w:val="28"/>
+          <w:szCs w:val="28"/>
+        </w:rPr>
+        <w:t xml:space="preserve"> do not use such huge memory, this is the worst </w:t>
+      </w:r>
+      <w:proofErr w:type="spellStart"/>
+      <w:r>
+        <w:rPr>
+          <w:sz w:val="28"/>
+          <w:szCs w:val="28"/>
+        </w:rPr>
+        <w:t>worst</w:t>
+      </w:r>
+      <w:proofErr w:type="spellEnd"/>
+      <w:r>
+        <w:rPr>
+          <w:sz w:val="28"/>
+          <w:szCs w:val="28"/>
+        </w:rPr>
+        <w:t xml:space="preserve"> case, that is, for each node, there are edges pointing to the other nodes. One of the constraints will generate “</w:t>
       </w:r>
       <m:oMath>
         <m:sSubSup>
@@ -2554,6 +2955,9 @@
         </w:rPr>
       </w:pPr>
       <w:r>
+        <w:rPr>
+          <w:noProof/>
+        </w:rPr>
         <w:drawing>
           <wp:inline distT="0" distB="0" distL="0" distR="0" wp14:anchorId="38D93C07" wp14:editId="5B82A716">
             <wp:extent cx="5274310" cy="1783715"/>
@@ -2607,6 +3011,9 @@
         </w:rPr>
       </w:pPr>
       <w:r>
+        <w:rPr>
+          <w:noProof/>
+        </w:rPr>
         <w:drawing>
           <wp:inline distT="0" distB="0" distL="0" distR="0" wp14:anchorId="26351AAE" wp14:editId="207FFD80">
             <wp:extent cx="5274310" cy="1090295"/>
@@ -2652,15 +3059,17 @@
     <w:p>
       <w:pPr>
         <w:rPr>
-          <w:rFonts w:hint="eastAsia"/>
-          <w:b/>
-          <w:bCs/>
-          <w:color w:val="000000" w:themeColor="text1"/>
-          <w:sz w:val="28"/>
-          <w:szCs w:val="28"/>
-        </w:rPr>
-      </w:pPr>
-      <w:r>
+          <w:b/>
+          <w:bCs/>
+          <w:color w:val="000000" w:themeColor="text1"/>
+          <w:sz w:val="28"/>
+          <w:szCs w:val="28"/>
+        </w:rPr>
+      </w:pPr>
+      <w:r>
+        <w:rPr>
+          <w:noProof/>
+        </w:rPr>
         <w:drawing>
           <wp:inline distT="0" distB="0" distL="0" distR="0" wp14:anchorId="3D42D41B" wp14:editId="08E2889D">
             <wp:extent cx="5274310" cy="2545080"/>
@@ -2708,7 +3117,6 @@
         <w:pStyle w:val="a3"/>
         <w:ind w:leftChars="0" w:left="1320"/>
         <w:rPr>
-          <w:rFonts w:hint="eastAsia"/>
           <w:b/>
           <w:bCs/>
           <w:color w:val="000000" w:themeColor="text1"/>
@@ -2722,7 +3130,6 @@
         <w:pStyle w:val="a3"/>
         <w:ind w:leftChars="0" w:left="1320"/>
         <w:rPr>
-          <w:rFonts w:hint="eastAsia"/>
           <w:b/>
           <w:bCs/>
           <w:color w:val="000000" w:themeColor="text1"/>
@@ -2736,7 +3143,6 @@
         <w:pStyle w:val="a3"/>
         <w:ind w:leftChars="0" w:left="1320"/>
         <w:rPr>
-          <w:rFonts w:hint="eastAsia"/>
           <w:b/>
           <w:bCs/>
           <w:color w:val="000000" w:themeColor="text1"/>
@@ -2750,7 +3156,6 @@
         <w:pStyle w:val="a3"/>
         <w:ind w:leftChars="0" w:left="1320"/>
         <w:rPr>
-          <w:rFonts w:hint="eastAsia"/>
           <w:b/>
           <w:bCs/>
           <w:color w:val="000000" w:themeColor="text1"/>
@@ -2764,7 +3169,6 @@
         <w:pStyle w:val="a3"/>
         <w:ind w:leftChars="0" w:left="1320"/>
         <w:rPr>
-          <w:rFonts w:hint="eastAsia"/>
           <w:b/>
           <w:bCs/>
           <w:color w:val="000000" w:themeColor="text1"/>
@@ -2778,7 +3182,6 @@
         <w:pStyle w:val="a3"/>
         <w:ind w:leftChars="0" w:left="1320"/>
         <w:rPr>
-          <w:rFonts w:hint="eastAsia"/>
           <w:b/>
           <w:bCs/>
           <w:color w:val="000000" w:themeColor="text1"/>
@@ -2829,20 +3232,26 @@
     <w:p>
       <w:pPr>
         <w:rPr>
-          <w:rFonts w:hint="eastAsia"/>
-          <w:b/>
-          <w:bCs/>
-          <w:color w:val="000000" w:themeColor="text1"/>
-          <w:sz w:val="28"/>
-          <w:szCs w:val="28"/>
-        </w:rPr>
-      </w:pPr>
-      <w:r>
+          <w:b/>
+          <w:bCs/>
+          <w:color w:val="000000" w:themeColor="text1"/>
+          <w:sz w:val="28"/>
+          <w:szCs w:val="28"/>
+        </w:rPr>
+      </w:pPr>
+      <w:r>
+        <w:rPr>
+          <w:b/>
+          <w:bCs/>
+          <w:color w:val="000000" w:themeColor="text1"/>
+          <w:sz w:val="28"/>
+          <w:szCs w:val="28"/>
+        </w:rPr>
         <w:drawing>
-          <wp:inline distT="0" distB="0" distL="0" distR="0" wp14:anchorId="1CBDDBE9" wp14:editId="1B11BB3C">
-            <wp:extent cx="5274310" cy="3442970"/>
-            <wp:effectExtent l="38100" t="38100" r="21590" b="24130"/>
-            <wp:docPr id="14" name="圖片 14"/>
+          <wp:inline distT="0" distB="0" distL="0" distR="0" wp14:anchorId="390ED007" wp14:editId="56AFBFC0">
+            <wp:extent cx="5274310" cy="3140075"/>
+            <wp:effectExtent l="38100" t="38100" r="21590" b="22225"/>
+            <wp:docPr id="9" name="圖片 9"/>
             <wp:cNvGraphicFramePr>
               <a:graphicFrameLocks xmlns:a="http://schemas.openxmlformats.org/drawingml/2006/main" noChangeAspect="1"/>
             </wp:cNvGraphicFramePr>
@@ -2862,7 +3271,7 @@
                   <pic:spPr>
                     <a:xfrm>
                       <a:off x="0" y="0"/>
-                      <a:ext cx="5274310" cy="3442970"/>
+                      <a:ext cx="5274310" cy="3140075"/>
                     </a:xfrm>
                     <a:prstGeom prst="rect">
                       <a:avLst/>
@@ -2891,6 +3300,9 @@
         </w:rPr>
       </w:pPr>
       <w:r>
+        <w:rPr>
+          <w:noProof/>
+        </w:rPr>
         <w:drawing>
           <wp:inline distT="0" distB="0" distL="0" distR="0" wp14:anchorId="1C858A65" wp14:editId="7B1AA002">
             <wp:extent cx="5274310" cy="1065530"/>
@@ -2950,15 +3362,17 @@
     <w:p>
       <w:pPr>
         <w:rPr>
-          <w:rFonts w:hint="eastAsia"/>
-          <w:b/>
-          <w:bCs/>
-          <w:color w:val="000000" w:themeColor="text1"/>
-          <w:sz w:val="28"/>
-          <w:szCs w:val="28"/>
-        </w:rPr>
-      </w:pPr>
-      <w:r>
+          <w:b/>
+          <w:bCs/>
+          <w:color w:val="000000" w:themeColor="text1"/>
+          <w:sz w:val="28"/>
+          <w:szCs w:val="28"/>
+        </w:rPr>
+      </w:pPr>
+      <w:r>
+        <w:rPr>
+          <w:noProof/>
+        </w:rPr>
         <w:drawing>
           <wp:inline distT="0" distB="0" distL="0" distR="0" wp14:anchorId="2E97365D" wp14:editId="3D57B9BA">
             <wp:extent cx="3770774" cy="3611880"/>
@@ -3040,7 +3454,6 @@
           <w:sz w:val="28"/>
           <w:szCs w:val="28"/>
         </w:rPr>
-        <w:lastRenderedPageBreak/>
         <w:t>U</w:t>
       </w:r>
       <w:r>
@@ -3079,6 +3492,7 @@
           <w:sz w:val="28"/>
           <w:szCs w:val="28"/>
         </w:rPr>
+        <w:lastRenderedPageBreak/>
         <w:t>5</w:t>
       </w:r>
       <w:r>
@@ -3095,15 +3509,17 @@
     <w:p>
       <w:pPr>
         <w:rPr>
-          <w:rFonts w:hint="eastAsia"/>
-          <w:b/>
-          <w:bCs/>
-          <w:color w:val="000000" w:themeColor="text1"/>
-          <w:sz w:val="28"/>
-          <w:szCs w:val="28"/>
-        </w:rPr>
-      </w:pPr>
-      <w:r>
+          <w:b/>
+          <w:bCs/>
+          <w:color w:val="000000" w:themeColor="text1"/>
+          <w:sz w:val="28"/>
+          <w:szCs w:val="28"/>
+        </w:rPr>
+      </w:pPr>
+      <w:r>
+        <w:rPr>
+          <w:noProof/>
+        </w:rPr>
         <w:drawing>
           <wp:inline distT="0" distB="0" distL="0" distR="0" wp14:anchorId="353FB8B8" wp14:editId="738DA9BE">
             <wp:extent cx="5274310" cy="1995170"/>
@@ -3149,15 +3565,17 @@
     <w:p>
       <w:pPr>
         <w:rPr>
-          <w:rFonts w:hint="eastAsia"/>
-          <w:b/>
-          <w:bCs/>
-          <w:color w:val="000000" w:themeColor="text1"/>
-          <w:sz w:val="28"/>
-          <w:szCs w:val="28"/>
-        </w:rPr>
-      </w:pPr>
-      <w:r>
+          <w:b/>
+          <w:bCs/>
+          <w:color w:val="000000" w:themeColor="text1"/>
+          <w:sz w:val="28"/>
+          <w:szCs w:val="28"/>
+        </w:rPr>
+      </w:pPr>
+      <w:r>
+        <w:rPr>
+          <w:noProof/>
+        </w:rPr>
         <w:drawing>
           <wp:inline distT="0" distB="0" distL="0" distR="0" wp14:anchorId="1AE15D4A" wp14:editId="0C0502A5">
             <wp:extent cx="5274310" cy="2585720"/>
@@ -3255,15 +3673,17 @@
     <w:p>
       <w:pPr>
         <w:rPr>
-          <w:rFonts w:hint="eastAsia"/>
-          <w:b/>
-          <w:bCs/>
-          <w:color w:val="000000" w:themeColor="text1"/>
-          <w:sz w:val="28"/>
-          <w:szCs w:val="28"/>
-        </w:rPr>
-      </w:pPr>
-      <w:r>
+          <w:b/>
+          <w:bCs/>
+          <w:color w:val="000000" w:themeColor="text1"/>
+          <w:sz w:val="28"/>
+          <w:szCs w:val="28"/>
+        </w:rPr>
+      </w:pPr>
+      <w:r>
+        <w:rPr>
+          <w:noProof/>
+        </w:rPr>
         <w:drawing>
           <wp:inline distT="0" distB="0" distL="0" distR="0" wp14:anchorId="1606B031" wp14:editId="6A223649">
             <wp:extent cx="5274310" cy="2306955"/>
@@ -3317,6 +3737,9 @@
         </w:rPr>
       </w:pPr>
       <w:r>
+        <w:rPr>
+          <w:noProof/>
+        </w:rPr>
         <w:lastRenderedPageBreak/>
         <w:drawing>
           <wp:inline distT="0" distB="0" distL="0" distR="0" wp14:anchorId="287DB089" wp14:editId="547A6E79">
@@ -3377,15 +3800,17 @@
     <w:p>
       <w:pPr>
         <w:rPr>
-          <w:rFonts w:hint="eastAsia"/>
-          <w:b/>
-          <w:bCs/>
-          <w:color w:val="000000" w:themeColor="text1"/>
-          <w:sz w:val="28"/>
-          <w:szCs w:val="28"/>
-        </w:rPr>
-      </w:pPr>
-      <w:r>
+          <w:b/>
+          <w:bCs/>
+          <w:color w:val="000000" w:themeColor="text1"/>
+          <w:sz w:val="28"/>
+          <w:szCs w:val="28"/>
+        </w:rPr>
+      </w:pPr>
+      <w:r>
+        <w:rPr>
+          <w:noProof/>
+        </w:rPr>
         <w:drawing>
           <wp:inline distT="0" distB="0" distL="0" distR="0" wp14:anchorId="151DC8C2" wp14:editId="551BE71D">
             <wp:extent cx="5274310" cy="2545080"/>
@@ -3483,15 +3908,17 @@
     <w:p>
       <w:pPr>
         <w:rPr>
-          <w:rFonts w:hint="eastAsia"/>
-          <w:b/>
-          <w:bCs/>
-          <w:color w:val="000000" w:themeColor="text1"/>
-          <w:sz w:val="28"/>
-          <w:szCs w:val="28"/>
-        </w:rPr>
-      </w:pPr>
-      <w:r>
+          <w:b/>
+          <w:bCs/>
+          <w:color w:val="000000" w:themeColor="text1"/>
+          <w:sz w:val="28"/>
+          <w:szCs w:val="28"/>
+        </w:rPr>
+      </w:pPr>
+      <w:r>
+        <w:rPr>
+          <w:noProof/>
+        </w:rPr>
         <w:drawing>
           <wp:inline distT="0" distB="0" distL="0" distR="0" wp14:anchorId="0E6A83AD" wp14:editId="1BFC1EF1">
             <wp:extent cx="5274310" cy="2510155"/>
@@ -3537,15 +3964,17 @@
     <w:p>
       <w:pPr>
         <w:rPr>
-          <w:rFonts w:hint="eastAsia"/>
-          <w:b/>
-          <w:bCs/>
-          <w:color w:val="000000" w:themeColor="text1"/>
-          <w:sz w:val="28"/>
-          <w:szCs w:val="28"/>
-        </w:rPr>
-      </w:pPr>
-      <w:r>
+          <w:b/>
+          <w:bCs/>
+          <w:color w:val="000000" w:themeColor="text1"/>
+          <w:sz w:val="28"/>
+          <w:szCs w:val="28"/>
+        </w:rPr>
+      </w:pPr>
+      <w:r>
+        <w:rPr>
+          <w:noProof/>
+        </w:rPr>
         <w:lastRenderedPageBreak/>
         <w:drawing>
           <wp:inline distT="0" distB="0" distL="0" distR="0" wp14:anchorId="0525C780" wp14:editId="39A6308E">
@@ -4050,7 +4479,6 @@
         <w:pStyle w:val="a3"/>
         <w:ind w:leftChars="0" w:left="360"/>
         <w:rPr>
-          <w:rFonts w:hint="eastAsia"/>
           <w:sz w:val="28"/>
           <w:szCs w:val="28"/>
         </w:rPr>
@@ -4201,6 +4629,7 @@
         </w:rPr>
         <w:t>因為那時候</w:t>
       </w:r>
+      <w:proofErr w:type="spellStart"/>
       <w:r>
         <w:rPr>
           <w:rFonts w:hint="eastAsia"/>
@@ -4209,6 +4638,7 @@
         </w:rPr>
         <w:t>DSnP</w:t>
       </w:r>
+      <w:proofErr w:type="spellEnd"/>
       <w:r>
         <w:rPr>
           <w:rFonts w:hint="eastAsia"/>
@@ -4217,6 +4647,7 @@
         </w:rPr>
         <w:t>我最後還沒寫到</w:t>
       </w:r>
+      <w:proofErr w:type="spellStart"/>
       <w:r>
         <w:rPr>
           <w:rFonts w:hint="eastAsia"/>
@@ -4225,6 +4656,7 @@
         </w:rPr>
         <w:t>Fraig</w:t>
       </w:r>
+      <w:proofErr w:type="spellEnd"/>
       <w:r>
         <w:rPr>
           <w:rFonts w:hint="eastAsia"/>
@@ -4389,7 +4821,25 @@
           <w:sz w:val="28"/>
           <w:szCs w:val="28"/>
         </w:rPr>
-        <w:t>再來就是好好的拚一下</w:t>
+        <w:t>再來就是好好的</w:t>
+      </w:r>
+      <w:proofErr w:type="gramStart"/>
+      <w:r>
+        <w:rPr>
+          <w:rFonts w:hint="eastAsia"/>
+          <w:sz w:val="28"/>
+          <w:szCs w:val="28"/>
+        </w:rPr>
+        <w:t>拚</w:t>
+      </w:r>
+      <w:proofErr w:type="gramEnd"/>
+      <w:r>
+        <w:rPr>
+          <w:rFonts w:hint="eastAsia"/>
+          <w:sz w:val="28"/>
+          <w:szCs w:val="28"/>
+        </w:rPr>
+        <w:t>一下</w:t>
       </w:r>
       <w:r>
         <w:rPr>
@@ -5157,6 +5607,7 @@
   <w:style w:type="character" w:default="1" w:styleId="a0">
     <w:name w:val="Default Paragraph Font"/>
     <w:uiPriority w:val="1"/>
+    <w:semiHidden/>
     <w:unhideWhenUsed/>
   </w:style>
   <w:style w:type="table" w:default="1" w:styleId="a1">

</xml_diff>